<commit_message>
MDPLP V Analisis Kebutuhan
Penambahan anasilis
</commit_message>
<xml_diff>
--- a/MDPLP V.docx
+++ b/MDPLP V.docx
@@ -249,13 +249,6 @@
           <w:lang w:val="en-US"/>
         </w:rPr>
       </w:pPr>
-    </w:p>
-    <w:p>
-      <w:pPr>
-        <w:rPr>
-          <w:lang w:val="en-US"/>
-        </w:rPr>
-      </w:pPr>
       <w:r>
         <w:rPr>
           <w:lang w:val="en-US"/>
@@ -280,6 +273,316 @@
           <w:lang w:val="en-US"/>
         </w:rPr>
         <w:t xml:space="preserve">. </w:t>
+      </w:r>
+    </w:p>
+    <w:p>
+      <w:pPr>
+        <w:rPr>
+          <w:lang w:val="en-US"/>
+        </w:rPr>
+      </w:pPr>
+    </w:p>
+    <w:p>
+      <w:pPr>
+        <w:rPr>
+          <w:lang w:val="en-US"/>
+        </w:rPr>
+      </w:pPr>
+    </w:p>
+    <w:p>
+      <w:pPr>
+        <w:rPr>
+          <w:lang w:val="en-US"/>
+        </w:rPr>
+      </w:pPr>
+      <w:r>
+        <w:rPr>
+          <w:lang w:val="en-US"/>
+        </w:rPr>
+        <w:lastRenderedPageBreak/>
+        <w:t>ANALISIS KEBUTUHAN PERANGKAT LUNAK</w:t>
+      </w:r>
+    </w:p>
+    <w:p>
+      <w:pPr>
+        <w:rPr>
+          <w:lang w:val="en-US"/>
+        </w:rPr>
+      </w:pPr>
+      <w:r>
+        <w:rPr>
+          <w:lang w:val="en-US"/>
+        </w:rPr>
+        <w:tab/>
+        <w:t>Sistem informasi objek pariwisata berbasis web ini dirancang untuk mempermudah para turis atau wisatawan untuk men</w:t>
+      </w:r>
+      <w:r>
+        <w:rPr>
+          <w:lang w:val="en-US"/>
+        </w:rPr>
+        <w:t>emukan dan mengunjungi berbagai tempati wisata di kabupaten Gunungkidul. Para turis atau wisatawan tidak perlu lagi bertanya ke warga sekitar Gunungkidul</w:t>
+      </w:r>
+      <w:r>
+        <w:rPr>
+          <w:lang w:val="en-US"/>
+        </w:rPr>
+        <w:t xml:space="preserve"> </w:t>
+      </w:r>
+      <w:r>
+        <w:rPr>
+          <w:lang w:val="en-US"/>
+        </w:rPr>
+        <w:t xml:space="preserve">untuk berwisata. Mereka bisa menggunakan aplikasi web ini untuk mengetahui lokasi dan tarif tempat wisata yang ingin mereka tuju. </w:t>
+      </w:r>
+    </w:p>
+    <w:p>
+      <w:pPr>
+        <w:rPr>
+          <w:lang w:val="en-US"/>
+        </w:rPr>
+      </w:pPr>
+      <w:r>
+        <w:rPr>
+          <w:lang w:val="en-US"/>
+        </w:rPr>
+        <w:tab/>
+        <w:t>Para pengguna sistem informasi ini dapat berbagi pengalaman dengan cara menguploda foto dan kesan pada sistem informasi ini. Nantinya para user dapat mendaftar dan login pada sistem informasi ini.</w:t>
+      </w:r>
+    </w:p>
+    <w:p>
+      <w:pPr>
+        <w:rPr>
+          <w:lang w:val="en-US"/>
+        </w:rPr>
+      </w:pPr>
+      <w:r>
+        <w:rPr>
+          <w:lang w:val="en-US"/>
+        </w:rPr>
+        <w:tab/>
+      </w:r>
+      <w:r>
+        <w:rPr>
+          <w:lang w:val="en-US"/>
+        </w:rPr>
+        <w:t>Analisis kebutuhan dilakukan dengan cara mewawancarai</w:t>
+      </w:r>
+      <w:r>
+        <w:rPr>
+          <w:lang w:val="en-US"/>
+        </w:rPr>
+        <w:t xml:space="preserve"> dinas pariwisata atau pengelola tempat wisata setempat, observasi, dan mengunjungi situs web yang telah ada. Dari kegiatan tersebut akan didapatkan hasil berupa data data yang akan di olah nantinya untuk kebutuhan sistem.</w:t>
+      </w:r>
+    </w:p>
+    <w:p>
+      <w:pPr>
+        <w:rPr>
+          <w:lang w:val="en-US"/>
+        </w:rPr>
+      </w:pPr>
+      <w:r>
+        <w:rPr>
+          <w:lang w:val="en-US"/>
+        </w:rPr>
+        <w:tab/>
+      </w:r>
+      <w:r>
+        <w:rPr>
+          <w:lang w:val="en-US"/>
+        </w:rPr>
+        <w:t xml:space="preserve">Berikut ini spesifikasi kebutuhan (system requirement) dari sistem informasi </w:t>
+      </w:r>
+      <w:r>
+        <w:rPr>
+          <w:lang w:val="en-US"/>
+        </w:rPr>
+        <w:t>objek wisata berbasis web</w:t>
+      </w:r>
+      <w:r>
+        <w:rPr>
+          <w:lang w:val="en-US"/>
+        </w:rPr>
+        <w:t>.</w:t>
+      </w:r>
+    </w:p>
+    <w:p>
+      <w:pPr>
+        <w:pStyle w:val="ListParagraph"/>
+        <w:numPr>
+          <w:ilvl w:val="0"/>
+          <w:numId w:val="1"/>
+        </w:numPr>
+        <w:rPr>
+          <w:lang w:val="en-US"/>
+        </w:rPr>
+      </w:pPr>
+      <w:r>
+        <w:rPr>
+          <w:lang w:val="en-US"/>
+        </w:rPr>
+        <w:t>Halaman Admin</w:t>
+      </w:r>
+    </w:p>
+    <w:p>
+      <w:pPr>
+        <w:pStyle w:val="ListParagraph"/>
+        <w:numPr>
+          <w:ilvl w:val="0"/>
+          <w:numId w:val="2"/>
+        </w:numPr>
+        <w:rPr>
+          <w:lang w:val="en-US"/>
+        </w:rPr>
+      </w:pPr>
+      <w:r>
+        <w:rPr>
+          <w:lang w:val="en-US"/>
+        </w:rPr>
+        <w:t>Admin dapat mengimput dan mengelola data nama tempat wisata.</w:t>
+      </w:r>
+    </w:p>
+    <w:p>
+      <w:pPr>
+        <w:pStyle w:val="ListParagraph"/>
+        <w:numPr>
+          <w:ilvl w:val="0"/>
+          <w:numId w:val="2"/>
+        </w:numPr>
+        <w:rPr>
+          <w:lang w:val="en-US"/>
+        </w:rPr>
+      </w:pPr>
+      <w:r>
+        <w:rPr>
+          <w:lang w:val="en-US"/>
+        </w:rPr>
+        <w:t>Admin dapat mengimput dan mengelola data lokasi tempat wisata.</w:t>
+      </w:r>
+    </w:p>
+    <w:p>
+      <w:pPr>
+        <w:pStyle w:val="ListParagraph"/>
+        <w:numPr>
+          <w:ilvl w:val="0"/>
+          <w:numId w:val="2"/>
+        </w:numPr>
+        <w:rPr>
+          <w:lang w:val="en-US"/>
+        </w:rPr>
+      </w:pPr>
+      <w:r>
+        <w:rPr>
+          <w:lang w:val="en-US"/>
+        </w:rPr>
+        <w:t>Admin dapat mengimput dan mengelola data lokasi tempat wisata.</w:t>
+      </w:r>
+    </w:p>
+    <w:p>
+      <w:pPr>
+        <w:pStyle w:val="ListParagraph"/>
+        <w:numPr>
+          <w:ilvl w:val="0"/>
+          <w:numId w:val="2"/>
+        </w:numPr>
+        <w:rPr>
+          <w:lang w:val="en-US"/>
+        </w:rPr>
+      </w:pPr>
+      <w:r>
+        <w:rPr>
+          <w:lang w:val="en-US"/>
+        </w:rPr>
+        <w:t>Admin dapat mengelola data user</w:t>
+      </w:r>
+    </w:p>
+    <w:p>
+      <w:pPr>
+        <w:pStyle w:val="ListParagraph"/>
+        <w:numPr>
+          <w:ilvl w:val="0"/>
+          <w:numId w:val="1"/>
+        </w:numPr>
+        <w:rPr>
+          <w:lang w:val="en-US"/>
+        </w:rPr>
+      </w:pPr>
+      <w:r>
+        <w:rPr>
+          <w:lang w:val="en-US"/>
+        </w:rPr>
+        <w:t>Halaman User</w:t>
+      </w:r>
+    </w:p>
+    <w:p>
+      <w:pPr>
+        <w:pStyle w:val="ListParagraph"/>
+        <w:numPr>
+          <w:ilvl w:val="0"/>
+          <w:numId w:val="6"/>
+        </w:numPr>
+        <w:rPr>
+          <w:lang w:val="en-US"/>
+        </w:rPr>
+      </w:pPr>
+      <w:r>
+        <w:rPr>
+          <w:lang w:val="en-US"/>
+        </w:rPr>
+        <w:t>User dapat melakukan pendaftaran.</w:t>
+      </w:r>
+    </w:p>
+    <w:p>
+      <w:pPr>
+        <w:pStyle w:val="ListParagraph"/>
+        <w:numPr>
+          <w:ilvl w:val="0"/>
+          <w:numId w:val="6"/>
+        </w:numPr>
+        <w:rPr>
+          <w:lang w:val="en-US"/>
+        </w:rPr>
+      </w:pPr>
+      <w:r>
+        <w:rPr>
+          <w:lang w:val="en-US"/>
+        </w:rPr>
+        <w:t>User dapat melakukan login.</w:t>
+      </w:r>
+    </w:p>
+    <w:p>
+      <w:pPr>
+        <w:pStyle w:val="ListParagraph"/>
+        <w:numPr>
+          <w:ilvl w:val="0"/>
+          <w:numId w:val="6"/>
+        </w:numPr>
+        <w:rPr>
+          <w:lang w:val="en-US"/>
+        </w:rPr>
+      </w:pPr>
+      <w:r>
+        <w:rPr>
+          <w:lang w:val="en-US"/>
+        </w:rPr>
+        <w:t>User dapat melihat informasi seputar tempat wisata.</w:t>
+      </w:r>
+    </w:p>
+    <w:p>
+      <w:pPr>
+        <w:pStyle w:val="ListParagraph"/>
+        <w:numPr>
+          <w:ilvl w:val="0"/>
+          <w:numId w:val="6"/>
+        </w:numPr>
+        <w:rPr>
+          <w:lang w:val="en-US"/>
+        </w:rPr>
+      </w:pPr>
+      <w:r>
+        <w:rPr>
+          <w:lang w:val="en-US"/>
+        </w:rPr>
+        <w:t>User dapat mengupload foto dan tulisan.</w:t>
       </w:r>
     </w:p>
     <w:sectPr>
@@ -290,6 +593,683 @@
     </w:sectPr>
   </w:body>
 </w:document>
+</file>
+
+<file path=word/numbering.xml><?xml version="1.0" encoding="utf-8"?>
+<w:numbering xmlns:wpc="http://schemas.microsoft.com/office/word/2010/wordprocessingCanvas" xmlns:cx="http://schemas.microsoft.com/office/drawing/2014/chartex" xmlns:cx1="http://schemas.microsoft.com/office/drawing/2015/9/8/chartex" xmlns:cx2="http://schemas.microsoft.com/office/drawing/2015/10/21/chartex" xmlns:cx3="http://schemas.microsoft.com/office/drawing/2016/5/9/chartex" xmlns:cx4="http://schemas.microsoft.com/office/drawing/2016/5/10/chartex" xmlns:cx5="http://schemas.microsoft.com/office/drawing/2016/5/11/chartex" xmlns:cx6="http://schemas.microsoft.com/office/drawing/2016/5/12/chartex" xmlns:cx7="http://schemas.microsoft.com/office/drawing/2016/5/13/chartex" xmlns:cx8="http://schemas.microsoft.com/office/drawing/2016/5/14/chartex" xmlns:mc="http://schemas.openxmlformats.org/markup-compatibility/2006" xmlns:aink="http://schemas.microsoft.com/office/drawing/2016/ink" xmlns:am3d="http://schemas.microsoft.com/office/drawing/2017/model3d" xmlns:o="urn:schemas-microsoft-com:office:office" xmlns:r="http://schemas.openxmlformats.org/officeDocument/2006/relationships" xmlns:m="http://schemas.openxmlformats.org/officeDocument/2006/math" xmlns:v="urn:schemas-microsoft-com:vml" xmlns:wp14="http://schemas.microsoft.com/office/word/2010/wordprocessingDrawing" xmlns:wp="http://schemas.openxmlformats.org/drawingml/2006/wordprocessingDrawing" xmlns:w10="urn:schemas-microsoft-com:office:word" xmlns:w="http://schemas.openxmlformats.org/wordprocessingml/2006/main" xmlns:w14="http://schemas.microsoft.com/office/word/2010/wordml" xmlns:w15="http://schemas.microsoft.com/office/word/2012/wordml" xmlns:w16cex="http://schemas.microsoft.com/office/word/2018/wordml/cex" xmlns:w16cid="http://schemas.microsoft.com/office/word/2016/wordml/cid" xmlns:w16="http://schemas.microsoft.com/office/word/2018/wordml" xmlns:w16sdtdh="http://schemas.microsoft.com/office/word/2020/wordml/sdtdatahash" xmlns:w16se="http://schemas.microsoft.com/office/word/2015/wordml/symex" xmlns:wpg="http://schemas.microsoft.com/office/word/2010/wordprocessingGroup" xmlns:wpi="http://schemas.microsoft.com/office/word/2010/wordprocessingInk" xmlns:wne="http://schemas.microsoft.com/office/word/2006/wordml" xmlns:wps="http://schemas.microsoft.com/office/word/2010/wordprocessingShape" mc:Ignorable="w14 w15 w16se w16cid w16 w16cex w16sdtdh wp14">
+  <w:abstractNum w:abstractNumId="0" w15:restartNumberingAfterBreak="0">
+    <w:nsid w:val="04321121"/>
+    <w:multiLevelType w:val="hybridMultilevel"/>
+    <w:tmpl w:val="A4A6E988"/>
+    <w:lvl w:ilvl="0" w:tplc="38090001">
+      <w:start w:val="1"/>
+      <w:numFmt w:val="bullet"/>
+      <w:lvlText w:val=""/>
+      <w:lvlJc w:val="left"/>
+      <w:pPr>
+        <w:ind w:left="720" w:hanging="360"/>
+      </w:pPr>
+      <w:rPr>
+        <w:rFonts w:ascii="Symbol" w:hAnsi="Symbol" w:hint="default"/>
+      </w:rPr>
+    </w:lvl>
+    <w:lvl w:ilvl="1" w:tplc="38090003" w:tentative="1">
+      <w:start w:val="1"/>
+      <w:numFmt w:val="bullet"/>
+      <w:lvlText w:val="o"/>
+      <w:lvlJc w:val="left"/>
+      <w:pPr>
+        <w:ind w:left="1440" w:hanging="360"/>
+      </w:pPr>
+      <w:rPr>
+        <w:rFonts w:ascii="Courier New" w:hAnsi="Courier New" w:cs="Courier New" w:hint="default"/>
+      </w:rPr>
+    </w:lvl>
+    <w:lvl w:ilvl="2" w:tplc="38090005" w:tentative="1">
+      <w:start w:val="1"/>
+      <w:numFmt w:val="bullet"/>
+      <w:lvlText w:val=""/>
+      <w:lvlJc w:val="left"/>
+      <w:pPr>
+        <w:ind w:left="2160" w:hanging="360"/>
+      </w:pPr>
+      <w:rPr>
+        <w:rFonts w:ascii="Wingdings" w:hAnsi="Wingdings" w:hint="default"/>
+      </w:rPr>
+    </w:lvl>
+    <w:lvl w:ilvl="3" w:tplc="38090001" w:tentative="1">
+      <w:start w:val="1"/>
+      <w:numFmt w:val="bullet"/>
+      <w:lvlText w:val=""/>
+      <w:lvlJc w:val="left"/>
+      <w:pPr>
+        <w:ind w:left="2880" w:hanging="360"/>
+      </w:pPr>
+      <w:rPr>
+        <w:rFonts w:ascii="Symbol" w:hAnsi="Symbol" w:hint="default"/>
+      </w:rPr>
+    </w:lvl>
+    <w:lvl w:ilvl="4" w:tplc="38090003" w:tentative="1">
+      <w:start w:val="1"/>
+      <w:numFmt w:val="bullet"/>
+      <w:lvlText w:val="o"/>
+      <w:lvlJc w:val="left"/>
+      <w:pPr>
+        <w:ind w:left="3600" w:hanging="360"/>
+      </w:pPr>
+      <w:rPr>
+        <w:rFonts w:ascii="Courier New" w:hAnsi="Courier New" w:cs="Courier New" w:hint="default"/>
+      </w:rPr>
+    </w:lvl>
+    <w:lvl w:ilvl="5" w:tplc="38090005" w:tentative="1">
+      <w:start w:val="1"/>
+      <w:numFmt w:val="bullet"/>
+      <w:lvlText w:val=""/>
+      <w:lvlJc w:val="left"/>
+      <w:pPr>
+        <w:ind w:left="4320" w:hanging="360"/>
+      </w:pPr>
+      <w:rPr>
+        <w:rFonts w:ascii="Wingdings" w:hAnsi="Wingdings" w:hint="default"/>
+      </w:rPr>
+    </w:lvl>
+    <w:lvl w:ilvl="6" w:tplc="38090001" w:tentative="1">
+      <w:start w:val="1"/>
+      <w:numFmt w:val="bullet"/>
+      <w:lvlText w:val=""/>
+      <w:lvlJc w:val="left"/>
+      <w:pPr>
+        <w:ind w:left="5040" w:hanging="360"/>
+      </w:pPr>
+      <w:rPr>
+        <w:rFonts w:ascii="Symbol" w:hAnsi="Symbol" w:hint="default"/>
+      </w:rPr>
+    </w:lvl>
+    <w:lvl w:ilvl="7" w:tplc="38090003" w:tentative="1">
+      <w:start w:val="1"/>
+      <w:numFmt w:val="bullet"/>
+      <w:lvlText w:val="o"/>
+      <w:lvlJc w:val="left"/>
+      <w:pPr>
+        <w:ind w:left="5760" w:hanging="360"/>
+      </w:pPr>
+      <w:rPr>
+        <w:rFonts w:ascii="Courier New" w:hAnsi="Courier New" w:cs="Courier New" w:hint="default"/>
+      </w:rPr>
+    </w:lvl>
+    <w:lvl w:ilvl="8" w:tplc="38090005" w:tentative="1">
+      <w:start w:val="1"/>
+      <w:numFmt w:val="bullet"/>
+      <w:lvlText w:val=""/>
+      <w:lvlJc w:val="left"/>
+      <w:pPr>
+        <w:ind w:left="6480" w:hanging="360"/>
+      </w:pPr>
+      <w:rPr>
+        <w:rFonts w:ascii="Wingdings" w:hAnsi="Wingdings" w:hint="default"/>
+      </w:rPr>
+    </w:lvl>
+  </w:abstractNum>
+  <w:abstractNum w:abstractNumId="1" w15:restartNumberingAfterBreak="0">
+    <w:nsid w:val="057C1DB7"/>
+    <w:multiLevelType w:val="hybridMultilevel"/>
+    <w:tmpl w:val="549C3C44"/>
+    <w:lvl w:ilvl="0" w:tplc="38090001">
+      <w:start w:val="1"/>
+      <w:numFmt w:val="bullet"/>
+      <w:lvlText w:val=""/>
+      <w:lvlJc w:val="left"/>
+      <w:pPr>
+        <w:ind w:left="2160" w:hanging="360"/>
+      </w:pPr>
+      <w:rPr>
+        <w:rFonts w:ascii="Symbol" w:hAnsi="Symbol" w:hint="default"/>
+      </w:rPr>
+    </w:lvl>
+    <w:lvl w:ilvl="1" w:tplc="38090003" w:tentative="1">
+      <w:start w:val="1"/>
+      <w:numFmt w:val="bullet"/>
+      <w:lvlText w:val="o"/>
+      <w:lvlJc w:val="left"/>
+      <w:pPr>
+        <w:ind w:left="2880" w:hanging="360"/>
+      </w:pPr>
+      <w:rPr>
+        <w:rFonts w:ascii="Courier New" w:hAnsi="Courier New" w:cs="Courier New" w:hint="default"/>
+      </w:rPr>
+    </w:lvl>
+    <w:lvl w:ilvl="2" w:tplc="38090005" w:tentative="1">
+      <w:start w:val="1"/>
+      <w:numFmt w:val="bullet"/>
+      <w:lvlText w:val=""/>
+      <w:lvlJc w:val="left"/>
+      <w:pPr>
+        <w:ind w:left="3600" w:hanging="360"/>
+      </w:pPr>
+      <w:rPr>
+        <w:rFonts w:ascii="Wingdings" w:hAnsi="Wingdings" w:hint="default"/>
+      </w:rPr>
+    </w:lvl>
+    <w:lvl w:ilvl="3" w:tplc="38090001" w:tentative="1">
+      <w:start w:val="1"/>
+      <w:numFmt w:val="bullet"/>
+      <w:lvlText w:val=""/>
+      <w:lvlJc w:val="left"/>
+      <w:pPr>
+        <w:ind w:left="4320" w:hanging="360"/>
+      </w:pPr>
+      <w:rPr>
+        <w:rFonts w:ascii="Symbol" w:hAnsi="Symbol" w:hint="default"/>
+      </w:rPr>
+    </w:lvl>
+    <w:lvl w:ilvl="4" w:tplc="38090003" w:tentative="1">
+      <w:start w:val="1"/>
+      <w:numFmt w:val="bullet"/>
+      <w:lvlText w:val="o"/>
+      <w:lvlJc w:val="left"/>
+      <w:pPr>
+        <w:ind w:left="5040" w:hanging="360"/>
+      </w:pPr>
+      <w:rPr>
+        <w:rFonts w:ascii="Courier New" w:hAnsi="Courier New" w:cs="Courier New" w:hint="default"/>
+      </w:rPr>
+    </w:lvl>
+    <w:lvl w:ilvl="5" w:tplc="38090005" w:tentative="1">
+      <w:start w:val="1"/>
+      <w:numFmt w:val="bullet"/>
+      <w:lvlText w:val=""/>
+      <w:lvlJc w:val="left"/>
+      <w:pPr>
+        <w:ind w:left="5760" w:hanging="360"/>
+      </w:pPr>
+      <w:rPr>
+        <w:rFonts w:ascii="Wingdings" w:hAnsi="Wingdings" w:hint="default"/>
+      </w:rPr>
+    </w:lvl>
+    <w:lvl w:ilvl="6" w:tplc="38090001" w:tentative="1">
+      <w:start w:val="1"/>
+      <w:numFmt w:val="bullet"/>
+      <w:lvlText w:val=""/>
+      <w:lvlJc w:val="left"/>
+      <w:pPr>
+        <w:ind w:left="6480" w:hanging="360"/>
+      </w:pPr>
+      <w:rPr>
+        <w:rFonts w:ascii="Symbol" w:hAnsi="Symbol" w:hint="default"/>
+      </w:rPr>
+    </w:lvl>
+    <w:lvl w:ilvl="7" w:tplc="38090003" w:tentative="1">
+      <w:start w:val="1"/>
+      <w:numFmt w:val="bullet"/>
+      <w:lvlText w:val="o"/>
+      <w:lvlJc w:val="left"/>
+      <w:pPr>
+        <w:ind w:left="7200" w:hanging="360"/>
+      </w:pPr>
+      <w:rPr>
+        <w:rFonts w:ascii="Courier New" w:hAnsi="Courier New" w:cs="Courier New" w:hint="default"/>
+      </w:rPr>
+    </w:lvl>
+    <w:lvl w:ilvl="8" w:tplc="38090005" w:tentative="1">
+      <w:start w:val="1"/>
+      <w:numFmt w:val="bullet"/>
+      <w:lvlText w:val=""/>
+      <w:lvlJc w:val="left"/>
+      <w:pPr>
+        <w:ind w:left="7920" w:hanging="360"/>
+      </w:pPr>
+      <w:rPr>
+        <w:rFonts w:ascii="Wingdings" w:hAnsi="Wingdings" w:hint="default"/>
+      </w:rPr>
+    </w:lvl>
+  </w:abstractNum>
+  <w:abstractNum w:abstractNumId="2" w15:restartNumberingAfterBreak="0">
+    <w:nsid w:val="1F8158A1"/>
+    <w:multiLevelType w:val="hybridMultilevel"/>
+    <w:tmpl w:val="B9E6376A"/>
+    <w:lvl w:ilvl="0" w:tplc="38090001">
+      <w:start w:val="1"/>
+      <w:numFmt w:val="bullet"/>
+      <w:lvlText w:val=""/>
+      <w:lvlJc w:val="left"/>
+      <w:pPr>
+        <w:ind w:left="1440" w:hanging="360"/>
+      </w:pPr>
+      <w:rPr>
+        <w:rFonts w:ascii="Symbol" w:hAnsi="Symbol" w:hint="default"/>
+      </w:rPr>
+    </w:lvl>
+    <w:lvl w:ilvl="1" w:tplc="38090003" w:tentative="1">
+      <w:start w:val="1"/>
+      <w:numFmt w:val="bullet"/>
+      <w:lvlText w:val="o"/>
+      <w:lvlJc w:val="left"/>
+      <w:pPr>
+        <w:ind w:left="2160" w:hanging="360"/>
+      </w:pPr>
+      <w:rPr>
+        <w:rFonts w:ascii="Courier New" w:hAnsi="Courier New" w:cs="Courier New" w:hint="default"/>
+      </w:rPr>
+    </w:lvl>
+    <w:lvl w:ilvl="2" w:tplc="38090005" w:tentative="1">
+      <w:start w:val="1"/>
+      <w:numFmt w:val="bullet"/>
+      <w:lvlText w:val=""/>
+      <w:lvlJc w:val="left"/>
+      <w:pPr>
+        <w:ind w:left="2880" w:hanging="360"/>
+      </w:pPr>
+      <w:rPr>
+        <w:rFonts w:ascii="Wingdings" w:hAnsi="Wingdings" w:hint="default"/>
+      </w:rPr>
+    </w:lvl>
+    <w:lvl w:ilvl="3" w:tplc="38090001" w:tentative="1">
+      <w:start w:val="1"/>
+      <w:numFmt w:val="bullet"/>
+      <w:lvlText w:val=""/>
+      <w:lvlJc w:val="left"/>
+      <w:pPr>
+        <w:ind w:left="3600" w:hanging="360"/>
+      </w:pPr>
+      <w:rPr>
+        <w:rFonts w:ascii="Symbol" w:hAnsi="Symbol" w:hint="default"/>
+      </w:rPr>
+    </w:lvl>
+    <w:lvl w:ilvl="4" w:tplc="38090003" w:tentative="1">
+      <w:start w:val="1"/>
+      <w:numFmt w:val="bullet"/>
+      <w:lvlText w:val="o"/>
+      <w:lvlJc w:val="left"/>
+      <w:pPr>
+        <w:ind w:left="4320" w:hanging="360"/>
+      </w:pPr>
+      <w:rPr>
+        <w:rFonts w:ascii="Courier New" w:hAnsi="Courier New" w:cs="Courier New" w:hint="default"/>
+      </w:rPr>
+    </w:lvl>
+    <w:lvl w:ilvl="5" w:tplc="38090005" w:tentative="1">
+      <w:start w:val="1"/>
+      <w:numFmt w:val="bullet"/>
+      <w:lvlText w:val=""/>
+      <w:lvlJc w:val="left"/>
+      <w:pPr>
+        <w:ind w:left="5040" w:hanging="360"/>
+      </w:pPr>
+      <w:rPr>
+        <w:rFonts w:ascii="Wingdings" w:hAnsi="Wingdings" w:hint="default"/>
+      </w:rPr>
+    </w:lvl>
+    <w:lvl w:ilvl="6" w:tplc="38090001" w:tentative="1">
+      <w:start w:val="1"/>
+      <w:numFmt w:val="bullet"/>
+      <w:lvlText w:val=""/>
+      <w:lvlJc w:val="left"/>
+      <w:pPr>
+        <w:ind w:left="5760" w:hanging="360"/>
+      </w:pPr>
+      <w:rPr>
+        <w:rFonts w:ascii="Symbol" w:hAnsi="Symbol" w:hint="default"/>
+      </w:rPr>
+    </w:lvl>
+    <w:lvl w:ilvl="7" w:tplc="38090003" w:tentative="1">
+      <w:start w:val="1"/>
+      <w:numFmt w:val="bullet"/>
+      <w:lvlText w:val="o"/>
+      <w:lvlJc w:val="left"/>
+      <w:pPr>
+        <w:ind w:left="6480" w:hanging="360"/>
+      </w:pPr>
+      <w:rPr>
+        <w:rFonts w:ascii="Courier New" w:hAnsi="Courier New" w:cs="Courier New" w:hint="default"/>
+      </w:rPr>
+    </w:lvl>
+    <w:lvl w:ilvl="8" w:tplc="38090005" w:tentative="1">
+      <w:start w:val="1"/>
+      <w:numFmt w:val="bullet"/>
+      <w:lvlText w:val=""/>
+      <w:lvlJc w:val="left"/>
+      <w:pPr>
+        <w:ind w:left="7200" w:hanging="360"/>
+      </w:pPr>
+      <w:rPr>
+        <w:rFonts w:ascii="Wingdings" w:hAnsi="Wingdings" w:hint="default"/>
+      </w:rPr>
+    </w:lvl>
+  </w:abstractNum>
+  <w:abstractNum w:abstractNumId="3" w15:restartNumberingAfterBreak="0">
+    <w:nsid w:val="36651254"/>
+    <w:multiLevelType w:val="hybridMultilevel"/>
+    <w:tmpl w:val="A684B4A4"/>
+    <w:lvl w:ilvl="0" w:tplc="38090001">
+      <w:start w:val="1"/>
+      <w:numFmt w:val="bullet"/>
+      <w:lvlText w:val=""/>
+      <w:lvlJc w:val="left"/>
+      <w:pPr>
+        <w:ind w:left="2160" w:hanging="360"/>
+      </w:pPr>
+      <w:rPr>
+        <w:rFonts w:ascii="Symbol" w:hAnsi="Symbol" w:hint="default"/>
+      </w:rPr>
+    </w:lvl>
+    <w:lvl w:ilvl="1" w:tplc="38090003" w:tentative="1">
+      <w:start w:val="1"/>
+      <w:numFmt w:val="bullet"/>
+      <w:lvlText w:val="o"/>
+      <w:lvlJc w:val="left"/>
+      <w:pPr>
+        <w:ind w:left="2880" w:hanging="360"/>
+      </w:pPr>
+      <w:rPr>
+        <w:rFonts w:ascii="Courier New" w:hAnsi="Courier New" w:cs="Courier New" w:hint="default"/>
+      </w:rPr>
+    </w:lvl>
+    <w:lvl w:ilvl="2" w:tplc="38090005" w:tentative="1">
+      <w:start w:val="1"/>
+      <w:numFmt w:val="bullet"/>
+      <w:lvlText w:val=""/>
+      <w:lvlJc w:val="left"/>
+      <w:pPr>
+        <w:ind w:left="3600" w:hanging="360"/>
+      </w:pPr>
+      <w:rPr>
+        <w:rFonts w:ascii="Wingdings" w:hAnsi="Wingdings" w:hint="default"/>
+      </w:rPr>
+    </w:lvl>
+    <w:lvl w:ilvl="3" w:tplc="38090001" w:tentative="1">
+      <w:start w:val="1"/>
+      <w:numFmt w:val="bullet"/>
+      <w:lvlText w:val=""/>
+      <w:lvlJc w:val="left"/>
+      <w:pPr>
+        <w:ind w:left="4320" w:hanging="360"/>
+      </w:pPr>
+      <w:rPr>
+        <w:rFonts w:ascii="Symbol" w:hAnsi="Symbol" w:hint="default"/>
+      </w:rPr>
+    </w:lvl>
+    <w:lvl w:ilvl="4" w:tplc="38090003" w:tentative="1">
+      <w:start w:val="1"/>
+      <w:numFmt w:val="bullet"/>
+      <w:lvlText w:val="o"/>
+      <w:lvlJc w:val="left"/>
+      <w:pPr>
+        <w:ind w:left="5040" w:hanging="360"/>
+      </w:pPr>
+      <w:rPr>
+        <w:rFonts w:ascii="Courier New" w:hAnsi="Courier New" w:cs="Courier New" w:hint="default"/>
+      </w:rPr>
+    </w:lvl>
+    <w:lvl w:ilvl="5" w:tplc="38090005" w:tentative="1">
+      <w:start w:val="1"/>
+      <w:numFmt w:val="bullet"/>
+      <w:lvlText w:val=""/>
+      <w:lvlJc w:val="left"/>
+      <w:pPr>
+        <w:ind w:left="5760" w:hanging="360"/>
+      </w:pPr>
+      <w:rPr>
+        <w:rFonts w:ascii="Wingdings" w:hAnsi="Wingdings" w:hint="default"/>
+      </w:rPr>
+    </w:lvl>
+    <w:lvl w:ilvl="6" w:tplc="38090001" w:tentative="1">
+      <w:start w:val="1"/>
+      <w:numFmt w:val="bullet"/>
+      <w:lvlText w:val=""/>
+      <w:lvlJc w:val="left"/>
+      <w:pPr>
+        <w:ind w:left="6480" w:hanging="360"/>
+      </w:pPr>
+      <w:rPr>
+        <w:rFonts w:ascii="Symbol" w:hAnsi="Symbol" w:hint="default"/>
+      </w:rPr>
+    </w:lvl>
+    <w:lvl w:ilvl="7" w:tplc="38090003" w:tentative="1">
+      <w:start w:val="1"/>
+      <w:numFmt w:val="bullet"/>
+      <w:lvlText w:val="o"/>
+      <w:lvlJc w:val="left"/>
+      <w:pPr>
+        <w:ind w:left="7200" w:hanging="360"/>
+      </w:pPr>
+      <w:rPr>
+        <w:rFonts w:ascii="Courier New" w:hAnsi="Courier New" w:cs="Courier New" w:hint="default"/>
+      </w:rPr>
+    </w:lvl>
+    <w:lvl w:ilvl="8" w:tplc="38090005" w:tentative="1">
+      <w:start w:val="1"/>
+      <w:numFmt w:val="bullet"/>
+      <w:lvlText w:val=""/>
+      <w:lvlJc w:val="left"/>
+      <w:pPr>
+        <w:ind w:left="7920" w:hanging="360"/>
+      </w:pPr>
+      <w:rPr>
+        <w:rFonts w:ascii="Wingdings" w:hAnsi="Wingdings" w:hint="default"/>
+      </w:rPr>
+    </w:lvl>
+  </w:abstractNum>
+  <w:abstractNum w:abstractNumId="4" w15:restartNumberingAfterBreak="0">
+    <w:nsid w:val="460867CC"/>
+    <w:multiLevelType w:val="hybridMultilevel"/>
+    <w:tmpl w:val="B6F69A12"/>
+    <w:lvl w:ilvl="0" w:tplc="38090001">
+      <w:start w:val="1"/>
+      <w:numFmt w:val="bullet"/>
+      <w:lvlText w:val=""/>
+      <w:lvlJc w:val="left"/>
+      <w:pPr>
+        <w:ind w:left="1440" w:hanging="360"/>
+      </w:pPr>
+      <w:rPr>
+        <w:rFonts w:ascii="Symbol" w:hAnsi="Symbol" w:hint="default"/>
+      </w:rPr>
+    </w:lvl>
+    <w:lvl w:ilvl="1" w:tplc="38090003" w:tentative="1">
+      <w:start w:val="1"/>
+      <w:numFmt w:val="bullet"/>
+      <w:lvlText w:val="o"/>
+      <w:lvlJc w:val="left"/>
+      <w:pPr>
+        <w:ind w:left="2160" w:hanging="360"/>
+      </w:pPr>
+      <w:rPr>
+        <w:rFonts w:ascii="Courier New" w:hAnsi="Courier New" w:cs="Courier New" w:hint="default"/>
+      </w:rPr>
+    </w:lvl>
+    <w:lvl w:ilvl="2" w:tplc="38090005" w:tentative="1">
+      <w:start w:val="1"/>
+      <w:numFmt w:val="bullet"/>
+      <w:lvlText w:val=""/>
+      <w:lvlJc w:val="left"/>
+      <w:pPr>
+        <w:ind w:left="2880" w:hanging="360"/>
+      </w:pPr>
+      <w:rPr>
+        <w:rFonts w:ascii="Wingdings" w:hAnsi="Wingdings" w:hint="default"/>
+      </w:rPr>
+    </w:lvl>
+    <w:lvl w:ilvl="3" w:tplc="38090001" w:tentative="1">
+      <w:start w:val="1"/>
+      <w:numFmt w:val="bullet"/>
+      <w:lvlText w:val=""/>
+      <w:lvlJc w:val="left"/>
+      <w:pPr>
+        <w:ind w:left="3600" w:hanging="360"/>
+      </w:pPr>
+      <w:rPr>
+        <w:rFonts w:ascii="Symbol" w:hAnsi="Symbol" w:hint="default"/>
+      </w:rPr>
+    </w:lvl>
+    <w:lvl w:ilvl="4" w:tplc="38090003" w:tentative="1">
+      <w:start w:val="1"/>
+      <w:numFmt w:val="bullet"/>
+      <w:lvlText w:val="o"/>
+      <w:lvlJc w:val="left"/>
+      <w:pPr>
+        <w:ind w:left="4320" w:hanging="360"/>
+      </w:pPr>
+      <w:rPr>
+        <w:rFonts w:ascii="Courier New" w:hAnsi="Courier New" w:cs="Courier New" w:hint="default"/>
+      </w:rPr>
+    </w:lvl>
+    <w:lvl w:ilvl="5" w:tplc="38090005" w:tentative="1">
+      <w:start w:val="1"/>
+      <w:numFmt w:val="bullet"/>
+      <w:lvlText w:val=""/>
+      <w:lvlJc w:val="left"/>
+      <w:pPr>
+        <w:ind w:left="5040" w:hanging="360"/>
+      </w:pPr>
+      <w:rPr>
+        <w:rFonts w:ascii="Wingdings" w:hAnsi="Wingdings" w:hint="default"/>
+      </w:rPr>
+    </w:lvl>
+    <w:lvl w:ilvl="6" w:tplc="38090001" w:tentative="1">
+      <w:start w:val="1"/>
+      <w:numFmt w:val="bullet"/>
+      <w:lvlText w:val=""/>
+      <w:lvlJc w:val="left"/>
+      <w:pPr>
+        <w:ind w:left="5760" w:hanging="360"/>
+      </w:pPr>
+      <w:rPr>
+        <w:rFonts w:ascii="Symbol" w:hAnsi="Symbol" w:hint="default"/>
+      </w:rPr>
+    </w:lvl>
+    <w:lvl w:ilvl="7" w:tplc="38090003" w:tentative="1">
+      <w:start w:val="1"/>
+      <w:numFmt w:val="bullet"/>
+      <w:lvlText w:val="o"/>
+      <w:lvlJc w:val="left"/>
+      <w:pPr>
+        <w:ind w:left="6480" w:hanging="360"/>
+      </w:pPr>
+      <w:rPr>
+        <w:rFonts w:ascii="Courier New" w:hAnsi="Courier New" w:cs="Courier New" w:hint="default"/>
+      </w:rPr>
+    </w:lvl>
+    <w:lvl w:ilvl="8" w:tplc="38090005" w:tentative="1">
+      <w:start w:val="1"/>
+      <w:numFmt w:val="bullet"/>
+      <w:lvlText w:val=""/>
+      <w:lvlJc w:val="left"/>
+      <w:pPr>
+        <w:ind w:left="7200" w:hanging="360"/>
+      </w:pPr>
+      <w:rPr>
+        <w:rFonts w:ascii="Wingdings" w:hAnsi="Wingdings" w:hint="default"/>
+      </w:rPr>
+    </w:lvl>
+  </w:abstractNum>
+  <w:abstractNum w:abstractNumId="5" w15:restartNumberingAfterBreak="0">
+    <w:nsid w:val="4EDF7F62"/>
+    <w:multiLevelType w:val="hybridMultilevel"/>
+    <w:tmpl w:val="54E42222"/>
+    <w:lvl w:ilvl="0" w:tplc="38090015">
+      <w:start w:val="1"/>
+      <w:numFmt w:val="upperLetter"/>
+      <w:lvlText w:val="%1."/>
+      <w:lvlJc w:val="left"/>
+      <w:pPr>
+        <w:ind w:left="720" w:hanging="360"/>
+      </w:pPr>
+      <w:rPr>
+        <w:rFonts w:hint="default"/>
+      </w:rPr>
+    </w:lvl>
+    <w:lvl w:ilvl="1" w:tplc="38090019">
+      <w:start w:val="1"/>
+      <w:numFmt w:val="lowerLetter"/>
+      <w:lvlText w:val="%2."/>
+      <w:lvlJc w:val="left"/>
+      <w:pPr>
+        <w:ind w:left="1440" w:hanging="360"/>
+      </w:pPr>
+    </w:lvl>
+    <w:lvl w:ilvl="2" w:tplc="3809001B" w:tentative="1">
+      <w:start w:val="1"/>
+      <w:numFmt w:val="lowerRoman"/>
+      <w:lvlText w:val="%3."/>
+      <w:lvlJc w:val="right"/>
+      <w:pPr>
+        <w:ind w:left="2160" w:hanging="180"/>
+      </w:pPr>
+    </w:lvl>
+    <w:lvl w:ilvl="3" w:tplc="3809000F" w:tentative="1">
+      <w:start w:val="1"/>
+      <w:numFmt w:val="decimal"/>
+      <w:lvlText w:val="%4."/>
+      <w:lvlJc w:val="left"/>
+      <w:pPr>
+        <w:ind w:left="2880" w:hanging="360"/>
+      </w:pPr>
+    </w:lvl>
+    <w:lvl w:ilvl="4" w:tplc="38090019" w:tentative="1">
+      <w:start w:val="1"/>
+      <w:numFmt w:val="lowerLetter"/>
+      <w:lvlText w:val="%5."/>
+      <w:lvlJc w:val="left"/>
+      <w:pPr>
+        <w:ind w:left="3600" w:hanging="360"/>
+      </w:pPr>
+    </w:lvl>
+    <w:lvl w:ilvl="5" w:tplc="3809001B" w:tentative="1">
+      <w:start w:val="1"/>
+      <w:numFmt w:val="lowerRoman"/>
+      <w:lvlText w:val="%6."/>
+      <w:lvlJc w:val="right"/>
+      <w:pPr>
+        <w:ind w:left="4320" w:hanging="180"/>
+      </w:pPr>
+    </w:lvl>
+    <w:lvl w:ilvl="6" w:tplc="3809000F" w:tentative="1">
+      <w:start w:val="1"/>
+      <w:numFmt w:val="decimal"/>
+      <w:lvlText w:val="%7."/>
+      <w:lvlJc w:val="left"/>
+      <w:pPr>
+        <w:ind w:left="5040" w:hanging="360"/>
+      </w:pPr>
+    </w:lvl>
+    <w:lvl w:ilvl="7" w:tplc="38090019" w:tentative="1">
+      <w:start w:val="1"/>
+      <w:numFmt w:val="lowerLetter"/>
+      <w:lvlText w:val="%8."/>
+      <w:lvlJc w:val="left"/>
+      <w:pPr>
+        <w:ind w:left="5760" w:hanging="360"/>
+      </w:pPr>
+    </w:lvl>
+    <w:lvl w:ilvl="8" w:tplc="3809001B" w:tentative="1">
+      <w:start w:val="1"/>
+      <w:numFmt w:val="lowerRoman"/>
+      <w:lvlText w:val="%9."/>
+      <w:lvlJc w:val="right"/>
+      <w:pPr>
+        <w:ind w:left="6480" w:hanging="180"/>
+      </w:pPr>
+    </w:lvl>
+  </w:abstractNum>
+  <w:num w:numId="1">
+    <w:abstractNumId w:val="5"/>
+  </w:num>
+  <w:num w:numId="2">
+    <w:abstractNumId w:val="4"/>
+  </w:num>
+  <w:num w:numId="3">
+    <w:abstractNumId w:val="3"/>
+  </w:num>
+  <w:num w:numId="4">
+    <w:abstractNumId w:val="0"/>
+  </w:num>
+  <w:num w:numId="5">
+    <w:abstractNumId w:val="1"/>
+  </w:num>
+  <w:num w:numId="6">
+    <w:abstractNumId w:val="2"/>
+  </w:num>
+</w:numbering>
 </file>
 
 <file path=word/styles.xml><?xml version="1.0" encoding="utf-8"?>
@@ -718,6 +1698,17 @@
     <w:semiHidden/>
     <w:unhideWhenUsed/>
   </w:style>
+  <w:style w:type="paragraph" w:styleId="ListParagraph">
+    <w:name w:val="List Paragraph"/>
+    <w:basedOn w:val="Normal"/>
+    <w:uiPriority w:val="34"/>
+    <w:qFormat/>
+    <w:rsid w:val="00006C0C"/>
+    <w:pPr>
+      <w:ind w:left="720"/>
+      <w:contextualSpacing/>
+    </w:pPr>
+  </w:style>
 </w:styles>
 </file>
 

</xml_diff>

<commit_message>
Perubahan Judul dan Analisis
</commit_message>
<xml_diff>
--- a/MDPLP V.docx
+++ b/MDPLP V.docx
@@ -21,12 +21,9 @@
           <w:szCs w:val="24"/>
           <w:lang w:val="en-US"/>
         </w:rPr>
-        <w:t xml:space="preserve">PENGEMBANGAN SISTEM INFORMASI OBJEK PARIWISATA KABUPATEN GUNUNGKIDUL </w:t>
-      </w:r>
-    </w:p>
-    <w:p>
-      <w:pPr>
-        <w:jc w:val="center"/>
+        <w:t>PERANCANGAN APLIKASI</w:t>
+      </w:r>
+      <w:r>
         <w:rPr>
           <w:b/>
           <w:bCs/>
@@ -34,8 +31,12 @@
           <w:szCs w:val="24"/>
           <w:lang w:val="en-US"/>
         </w:rPr>
-      </w:pPr>
-      <w:r>
+        <w:t xml:space="preserve"> OBJEK PARIWISATA KABUPATEN GUNUNGKIDUL </w:t>
+      </w:r>
+    </w:p>
+    <w:p>
+      <w:pPr>
+        <w:jc w:val="center"/>
         <w:rPr>
           <w:b/>
           <w:bCs/>
@@ -43,6 +44,15 @@
           <w:szCs w:val="24"/>
           <w:lang w:val="en-US"/>
         </w:rPr>
+      </w:pPr>
+      <w:r>
+        <w:rPr>
+          <w:b/>
+          <w:bCs/>
+          <w:sz w:val="24"/>
+          <w:szCs w:val="24"/>
+          <w:lang w:val="en-US"/>
+        </w:rPr>
         <w:t>BERBASIS TEKNOLOGI WEB</w:t>
       </w:r>
     </w:p>
@@ -59,11 +69,19 @@
           <w:lang w:val="en-US"/>
         </w:rPr>
       </w:pPr>
-      <w:r>
-        <w:rPr>
-          <w:lang w:val="en-US"/>
-        </w:rPr>
-        <w:t xml:space="preserve">Nama : </w:t>
+      <w:proofErr w:type="gramStart"/>
+      <w:r>
+        <w:rPr>
+          <w:lang w:val="en-US"/>
+        </w:rPr>
+        <w:t>Nama :</w:t>
+      </w:r>
+      <w:proofErr w:type="gramEnd"/>
+      <w:r>
+        <w:rPr>
+          <w:lang w:val="en-US"/>
+        </w:rPr>
+        <w:t xml:space="preserve"> </w:t>
       </w:r>
       <w:r>
         <w:rPr>
@@ -269,7 +287,21 @@
         <w:rPr>
           <w:lang w:val="en-US"/>
         </w:rPr>
-        <w:t xml:space="preserve">LINK REPOSITORY : </w:t>
+        <w:t xml:space="preserve">LINK </w:t>
+      </w:r>
+      <w:proofErr w:type="gramStart"/>
+      <w:r>
+        <w:rPr>
+          <w:lang w:val="en-US"/>
+        </w:rPr>
+        <w:t>REPOSITORY :</w:t>
+      </w:r>
+      <w:proofErr w:type="gramEnd"/>
+      <w:r>
+        <w:rPr>
+          <w:lang w:val="en-US"/>
+        </w:rPr>
+        <w:t xml:space="preserve"> </w:t>
       </w:r>
       <w:r>
         <w:rPr>
@@ -482,6 +514,12 @@
         </w:rPr>
         <w:t>Admin</w:t>
       </w:r>
+      <w:r>
+        <w:rPr>
+          <w:lang w:val="en-US"/>
+        </w:rPr>
+        <w:t xml:space="preserve"> (Petugas dari Dinas Pariwista yang mengelola aplikasi)</w:t>
+      </w:r>
     </w:p>
     <w:p>
       <w:pPr>
@@ -534,7 +572,7 @@
         <w:rPr>
           <w:lang w:val="en-US"/>
         </w:rPr>
-        <w:t>User</w:t>
+        <w:t>Pengunjung / Wisatawan</w:t>
       </w:r>
     </w:p>
     <w:p>
@@ -626,6 +664,12 @@
         </w:rPr>
         <w:t>Pengelola</w:t>
       </w:r>
+      <w:r>
+        <w:rPr>
+          <w:lang w:val="en-US"/>
+        </w:rPr>
+        <w:t xml:space="preserve"> Tempat Wisata</w:t>
+      </w:r>
     </w:p>
     <w:p>
       <w:pPr>
@@ -738,6 +782,12 @@
         <w:rPr>
           <w:lang w:val="en-US"/>
         </w:rPr>
+        <w:t xml:space="preserve">Pimpinan </w:t>
+      </w:r>
+      <w:r>
+        <w:rPr>
+          <w:lang w:val="en-US"/>
+        </w:rPr>
         <w:t xml:space="preserve">Dinas Pariwisata </w:t>
       </w:r>
     </w:p>
@@ -752,6 +802,12 @@
           <w:lang w:val="en-US"/>
         </w:rPr>
       </w:pPr>
+      <w:r>
+        <w:rPr>
+          <w:lang w:val="en-US"/>
+        </w:rPr>
+        <w:t xml:space="preserve">Pimpinan </w:t>
+      </w:r>
       <w:r>
         <w:rPr>
           <w:lang w:val="en-US"/>

</xml_diff>